<commit_message>
adding pdf and word versions of drafts of exec summary and model
</commit_message>
<xml_diff>
--- a/sections/2_the_model.docx
+++ b/sections/2_the_model.docx
@@ -200,20 +200,23 @@
         <w:t xml:space="preserve">"A single electronic permit system that makes it easy to apply for permits and for government authorities to review and approve applications, monitor compliance and report on the access, benefit-sharing, compliance and reporting provisions of the Nagoya Protocol"</w:t>
       </w:r>
       <w:r>
+        <w:rPr>
+          <w:rStyle w:val="FootnoteReference"/>
+        </w:rPr>
+        <w:footnoteReference w:id="24"/>
+      </w:r>
+    </w:p>
+    <w:p>
+      <w:pPr>
+        <w:pStyle w:val="FirstParagraph"/>
+      </w:pPr>
+      <w:r>
+        <w:t xml:space="preserve">The model consists of a set of 6 components that contain functional elements. The model is informed by the set of Core Principles provided in</w:t>
+      </w:r>
+      <w:r>
         <w:t xml:space="preserve"> </w:t>
       </w:r>
-    </w:p>
-    <w:p>
-      <w:pPr>
-        <w:pStyle w:val="FirstParagraph"/>
-      </w:pPr>
-      <w:r>
-        <w:t xml:space="preserve">The model consists of a set of 6 components that contain functional elements. The model is informed by the set of Core Principles provided in</w:t>
-      </w:r>
-      <w:r>
-        <w:t xml:space="preserve"> </w:t>
-      </w:r>
-      <w:hyperlink r:id="rId24">
+      <w:hyperlink r:id="rId25">
         <w:r>
           <w:rPr>
             <w:rStyle w:val="Hyperlink"/>
@@ -227,7 +230,7 @@
       <w:r>
         <w:t xml:space="preserve"> </w:t>
       </w:r>
-      <w:hyperlink r:id="rId24">
+      <w:hyperlink r:id="rId25">
         <w:r>
           <w:rPr>
             <w:rStyle w:val="Hyperlink"/>
@@ -251,8 +254,8 @@
       <w:pPr>
         <w:pStyle w:val="Heading3"/>
       </w:pPr>
-      <w:bookmarkStart w:id="25" w:name="existing-permit-systems"/>
-      <w:bookmarkEnd w:id="25"/>
+      <w:bookmarkStart w:id="26" w:name="existing-permit-systems"/>
+      <w:bookmarkEnd w:id="26"/>
       <w:r>
         <w:t xml:space="preserve">Existing Permit Systems</w:t>
       </w:r>
@@ -423,7 +426,7 @@
                     </pic:cNvPicPr>
                   </pic:nvPicPr>
                   <pic:blipFill>
-                    <a:blip r:embed="rId26"/>
+                    <a:blip r:embed="rId27"/>
                     <a:stretch>
                       <a:fillRect/>
                     </a:stretch>
@@ -462,8 +465,8 @@
       <w:pPr>
         <w:pStyle w:val="Heading3"/>
       </w:pPr>
-      <w:bookmarkStart w:id="27" w:name="a-hub-approach"/>
-      <w:bookmarkEnd w:id="27"/>
+      <w:bookmarkStart w:id="28" w:name="a-hub-approach"/>
+      <w:bookmarkEnd w:id="28"/>
       <w:r>
         <w:t xml:space="preserve">A Hub Approach</w:t>
       </w:r>
@@ -496,7 +499,7 @@
                     </pic:cNvPicPr>
                   </pic:nvPicPr>
                   <pic:blipFill>
-                    <a:blip r:embed="rId28"/>
+                    <a:blip r:embed="rId29"/>
                     <a:stretch>
                       <a:fillRect/>
                     </a:stretch>
@@ -541,7 +544,7 @@
       <w:r>
         <w:t xml:space="preserve"> </w:t>
       </w:r>
-      <w:hyperlink r:id="rId29">
+      <w:hyperlink r:id="rId30">
         <w:r>
           <w:rPr>
             <w:rStyle w:val="Hyperlink"/>
@@ -558,7 +561,7 @@
       <w:r>
         <w:t xml:space="preserve"> </w:t>
       </w:r>
-      <w:hyperlink r:id="rId30">
+      <w:hyperlink r:id="rId31">
         <w:r>
           <w:rPr>
             <w:rStyle w:val="Hyperlink"/>
@@ -593,7 +596,7 @@
                     </pic:cNvPicPr>
                   </pic:nvPicPr>
                   <pic:blipFill>
-                    <a:blip r:embed="rId31"/>
+                    <a:blip r:embed="rId32"/>
                     <a:stretch>
                       <a:fillRect/>
                     </a:stretch>
@@ -718,7 +721,7 @@
       <w:r>
         <w:t xml:space="preserve"> </w:t>
       </w:r>
-      <w:hyperlink r:id="rId24">
+      <w:hyperlink r:id="rId25">
         <w:r>
           <w:rPr>
             <w:rStyle w:val="Hyperlink"/>
@@ -732,8 +735,8 @@
       <w:pPr>
         <w:pStyle w:val="Heading2"/>
       </w:pPr>
-      <w:bookmarkStart w:id="32" w:name="structure-components-and-elements."/>
-      <w:bookmarkEnd w:id="32"/>
+      <w:bookmarkStart w:id="33" w:name="structure-components-and-elements."/>
+      <w:bookmarkEnd w:id="33"/>
       <w:r>
         <w:t xml:space="preserve">Structure: Components and Elements.</w:t>
       </w:r>
@@ -745,7 +748,7 @@
       <w:r>
         <w:t xml:space="preserve">We now turn to more detailed discussion of the proposed structure of the online system and its components. To facilitate discussion a series of process diagrams are provided in the Annex and downloadable format as a PowerPoint presentation(</w:t>
       </w:r>
-      <w:hyperlink r:id="rId29">
+      <w:hyperlink r:id="rId30">
         <w:r>
           <w:rPr>
             <w:rStyle w:val="Hyperlink"/>
@@ -756,7 +759,7 @@
       <w:r>
         <w:t xml:space="preserve">) and .pdf (</w:t>
       </w:r>
-      <w:hyperlink r:id="rId30">
+      <w:hyperlink r:id="rId31">
         <w:r>
           <w:rPr>
             <w:rStyle w:val="Hyperlink"/>
@@ -780,8 +783,8 @@
       <w:pPr>
         <w:pStyle w:val="Heading3"/>
       </w:pPr>
-      <w:bookmarkStart w:id="33" w:name="component-1.-the-authorities-portal"/>
-      <w:bookmarkEnd w:id="33"/>
+      <w:bookmarkStart w:id="34" w:name="component-1.-the-authorities-portal"/>
+      <w:bookmarkEnd w:id="34"/>
       <w:r>
         <w:t xml:space="preserve">Component 1. The Authorities Portal</w:t>
       </w:r>
@@ -829,7 +832,7 @@
                     </pic:cNvPicPr>
                   </pic:nvPicPr>
                   <pic:blipFill>
-                    <a:blip r:embed="rId34"/>
+                    <a:blip r:embed="rId35"/>
                     <a:stretch>
                       <a:fillRect/>
                     </a:stretch>
@@ -1000,7 +1003,7 @@
       <w:r>
         <w:t xml:space="preserve"> </w:t>
       </w:r>
-      <w:hyperlink r:id="rId24">
+      <w:hyperlink r:id="rId25">
         <w:r>
           <w:rPr>
             <w:rStyle w:val="Hyperlink"/>
@@ -1421,8 +1424,8 @@
       <w:pPr>
         <w:pStyle w:val="Heading3"/>
       </w:pPr>
-      <w:bookmarkStart w:id="35" w:name="component-2.-the-applicants-portal"/>
-      <w:bookmarkEnd w:id="35"/>
+      <w:bookmarkStart w:id="36" w:name="component-2.-the-applicants-portal"/>
+      <w:bookmarkEnd w:id="36"/>
       <w:r>
         <w:t xml:space="preserve">Component 2. The Applicants Portal</w:t>
       </w:r>
@@ -1455,7 +1458,7 @@
                     </pic:cNvPicPr>
                   </pic:nvPicPr>
                   <pic:blipFill>
-                    <a:blip r:embed="rId36"/>
+                    <a:blip r:embed="rId37"/>
                     <a:stretch>
                       <a:fillRect/>
                     </a:stretch>
@@ -1972,7 +1975,7 @@
       <w:r>
         <w:t xml:space="preserve"> </w:t>
       </w:r>
-      <w:hyperlink r:id="rId37">
+      <w:hyperlink r:id="rId38">
         <w:r>
           <w:rPr>
             <w:rStyle w:val="Hyperlink"/>
@@ -1986,7 +1989,7 @@
       <w:r>
         <w:t xml:space="preserve"> </w:t>
       </w:r>
-      <w:hyperlink r:id="rId38">
+      <w:hyperlink r:id="rId39">
         <w:r>
           <w:rPr>
             <w:rStyle w:val="Hyperlink"/>
@@ -2003,7 +2006,7 @@
       <w:r>
         <w:t xml:space="preserve"> </w:t>
       </w:r>
-      <w:hyperlink r:id="rId39">
+      <w:hyperlink r:id="rId40">
         <w:r>
           <w:rPr>
             <w:rStyle w:val="Hyperlink"/>
@@ -2020,7 +2023,7 @@
       <w:r>
         <w:t xml:space="preserve"> </w:t>
       </w:r>
-      <w:hyperlink r:id="rId40">
+      <w:hyperlink r:id="rId41">
         <w:r>
           <w:rPr>
             <w:rStyle w:val="Hyperlink"/>
@@ -2088,8 +2091,8 @@
       <w:pPr>
         <w:pStyle w:val="Heading3"/>
       </w:pPr>
-      <w:bookmarkStart w:id="41" w:name="component-3.-legal-component"/>
-      <w:bookmarkEnd w:id="41"/>
+      <w:bookmarkStart w:id="42" w:name="component-3.-legal-component"/>
+      <w:bookmarkEnd w:id="42"/>
       <w:r>
         <w:t xml:space="preserve">Component 3. Legal Component</w:t>
       </w:r>
@@ -2154,8 +2157,8 @@
       <w:pPr>
         <w:pStyle w:val="Heading3"/>
       </w:pPr>
-      <w:bookmarkStart w:id="42" w:name="component-4.-monitoring"/>
-      <w:bookmarkEnd w:id="42"/>
+      <w:bookmarkStart w:id="43" w:name="component-4.-monitoring"/>
+      <w:bookmarkEnd w:id="43"/>
       <w:r>
         <w:t xml:space="preserve">Component 4. Monitoring</w:t>
       </w:r>
@@ -2183,316 +2186,6 @@
                 <pic:pic>
                   <pic:nvPicPr>
                     <pic:cNvPr descr="/Users/pauloldham17inch/Desktop/Permit%20System/abs_permits/images/fig6_monitoring_publications.png" id="0" name="Picture"/>
-                    <pic:cNvPicPr>
-                      <a:picLocks noChangeArrowheads="1" noChangeAspect="1"/>
-                    </pic:cNvPicPr>
-                  </pic:nvPicPr>
-                  <pic:blipFill>
-                    <a:blip r:embed="rId43"/>
-                    <a:stretch>
-                      <a:fillRect/>
-                    </a:stretch>
-                  </pic:blipFill>
-                  <pic:spPr bwMode="auto">
-                    <a:xfrm>
-                      <a:off x="0" y="0"/>
-                      <a:ext cx="5334000" cy="4000500"/>
-                    </a:xfrm>
-                    <a:prstGeom prst="rect">
-                      <a:avLst/>
-                    </a:prstGeom>
-                    <a:noFill/>
-                    <a:ln w="9525">
-                      <a:noFill/>
-                      <a:headEnd/>
-                      <a:tailEnd/>
-                    </a:ln>
-                  </pic:spPr>
-                </pic:pic>
-              </a:graphicData>
-            </a:graphic>
-          </wp:inline>
-        </w:drawing>
-      </w:r>
-    </w:p>
-    <w:p>
-      <w:pPr>
-        <w:pStyle w:val="FirstParagraph"/>
-      </w:pPr>
-      <w:r>
-        <w:rPr>
-          <w:i/>
-        </w:rPr>
-        <w:t xml:space="preserve">Concept:</w:t>
-      </w:r>
-      <w:r>
-        <w:t xml:space="preserve"> </w:t>
-      </w:r>
-      <w:r>
-        <w:t xml:space="preserve">A cost effective monitoring system for scientific publications, patents, and products arising from research and development involving genetic resources and/or traditional knowledge from the providing Party.</w:t>
-      </w:r>
-    </w:p>
-    <w:p>
-      <w:pPr>
-        <w:pStyle w:val="BodyText"/>
-      </w:pPr>
-      <w:r>
-        <w:rPr>
-          <w:i/>
-        </w:rPr>
-        <w:t xml:space="preserve">Principles:</w:t>
-      </w:r>
-    </w:p>
-    <w:p>
-      <w:pPr>
-        <w:pStyle w:val="Compact"/>
-        <w:numPr>
-          <w:numId w:val="1018"/>
-          <w:ilvl w:val="0"/>
-        </w:numPr>
-      </w:pPr>
-      <w:r>
-        <w:t xml:space="preserve">monitoring and enhancing transparency on the utilization of genetic resources and, where relevant, associated traditional knowledge.</w:t>
-      </w:r>
-    </w:p>
-    <w:p>
-      <w:pPr>
-        <w:pStyle w:val="Compact"/>
-        <w:numPr>
-          <w:numId w:val="1018"/>
-          <w:ilvl w:val="0"/>
-        </w:numPr>
-      </w:pPr>
-      <w:r>
-        <w:t xml:space="preserve">Use of cost effective communication tools and systems.</w:t>
-      </w:r>
-    </w:p>
-    <w:p>
-      <w:pPr>
-        <w:pStyle w:val="FirstParagraph"/>
-      </w:pPr>
-      <w:r>
-        <w:rPr>
-          <w:i/>
-        </w:rPr>
-        <w:t xml:space="preserve">Functions:</w:t>
-      </w:r>
-    </w:p>
-    <w:p>
-      <w:pPr>
-        <w:pStyle w:val="BodyText"/>
-      </w:pPr>
-      <w:r>
-        <w:t xml:space="preserve">One purpose of a monitoring system is to enable the providing Party to monitor utilisations of genetic resources and associated traditional knowledge originating from its jurisdiction as a basis for monitoring compliance by users with national access and benefit-sharing legislation and Mutually Agreed Terms. A second purpose of a monitoring system is to allow Parties to identify cases where a user seeks to avoid or ignore regulatory requirements (e.g. for prior informed consent and MAT). A third purpse of a monitoring system is to enhance the capacity of Parties to know about research and development involving genetic resources and traditional knowledge as a basis for the valuation of genetic resources over the long term.</w:t>
-      </w:r>
-    </w:p>
-    <w:p>
-      <w:pPr>
-        <w:pStyle w:val="BodyText"/>
-      </w:pPr>
-      <w:r>
-        <w:t xml:space="preserve">There are three main considerations in establishing a cost-effective monitoring system:</w:t>
-      </w:r>
-    </w:p>
-    <w:p>
-      <w:pPr>
-        <w:pStyle w:val="Compact"/>
-        <w:numPr>
-          <w:numId w:val="1019"/>
-          <w:ilvl w:val="0"/>
-        </w:numPr>
-      </w:pPr>
-      <w:r>
-        <w:t xml:space="preserve">The availability of information provided by applicants as a key tool for monitoring (person names, institutions, locations, species, funding organisations etc.).</w:t>
-      </w:r>
-    </w:p>
-    <w:p>
-      <w:pPr>
-        <w:pStyle w:val="Compact"/>
-        <w:numPr>
-          <w:numId w:val="1019"/>
-          <w:ilvl w:val="0"/>
-        </w:numPr>
-      </w:pPr>
-      <w:r>
-        <w:t xml:space="preserve">The need for independent information to validate and extend information provided by applicants with a view to capturing circumstances of non-compliance with national legislation and Mutually Agreed Terms. Independent information is also required to identify cases of avoidance of regulatory requirements (absence of PIC and MAT).</w:t>
-      </w:r>
-    </w:p>
-    <w:p>
-      <w:pPr>
-        <w:pStyle w:val="Compact"/>
-        <w:numPr>
-          <w:numId w:val="1019"/>
-          <w:ilvl w:val="0"/>
-        </w:numPr>
-      </w:pPr>
-      <w:r>
-        <w:t xml:space="preserve">Monitoring under Article 17 of the Nagoya Protocol and linkages to National Reporting under the Monitoring and Reporting (Article 29) provisions of the Nagoya Protocol.</w:t>
-      </w:r>
-    </w:p>
-    <w:p>
-      <w:pPr>
-        <w:pStyle w:val="FirstParagraph"/>
-      </w:pPr>
-      <w:r>
-        <w:t xml:space="preserve">In practice, a range of bibliometric/scientometric and analytical methods exist for mapping and monitoring research and patent activity. The growing availability of electronic data (on taxonomy, dna sequences, publications, patents and products) allows for the mobilisation and application of these methods to access and benefit-sharing.</w:t>
-      </w:r>
-    </w:p>
-    <w:p>
-      <w:pPr>
-        <w:pStyle w:val="BodyText"/>
-      </w:pPr>
-      <w:r>
-        <w:t xml:space="preserve">The monitoring component is particularly relevant to implementation of Article 17 of the Nagoya Protocol. There is a direct relationship between the permit foressen under Article 6.3(e) and monitoring under Article 17.2, notably with respect to the use of a permit as an International Certificate of Compliance. In such cases the International Certificate of Compliance will provide the following information, where such information is not confidential (Article 17.4).</w:t>
-      </w:r>
-    </w:p>
-    <w:p>
-      <w:pPr>
-        <w:pStyle w:val="Compact"/>
-        <w:numPr>
-          <w:numId w:val="1020"/>
-          <w:ilvl w:val="0"/>
-        </w:numPr>
-      </w:pPr>
-      <w:r>
-        <w:t xml:space="preserve">Issuing authority</w:t>
-      </w:r>
-    </w:p>
-    <w:p>
-      <w:pPr>
-        <w:pStyle w:val="Compact"/>
-        <w:numPr>
-          <w:numId w:val="1020"/>
-          <w:ilvl w:val="0"/>
-        </w:numPr>
-      </w:pPr>
-      <w:r>
-        <w:t xml:space="preserve">Date of issuance</w:t>
-      </w:r>
-    </w:p>
-    <w:p>
-      <w:pPr>
-        <w:pStyle w:val="Compact"/>
-        <w:numPr>
-          <w:numId w:val="1020"/>
-          <w:ilvl w:val="0"/>
-        </w:numPr>
-      </w:pPr>
-      <w:r>
-        <w:t xml:space="preserve">The provider</w:t>
-      </w:r>
-    </w:p>
-    <w:p>
-      <w:pPr>
-        <w:pStyle w:val="Compact"/>
-        <w:numPr>
-          <w:numId w:val="1020"/>
-          <w:ilvl w:val="0"/>
-        </w:numPr>
-      </w:pPr>
-      <w:r>
-        <w:t xml:space="preserve">Unique identifier of the certificate</w:t>
-      </w:r>
-    </w:p>
-    <w:p>
-      <w:pPr>
-        <w:pStyle w:val="Compact"/>
-        <w:numPr>
-          <w:numId w:val="1020"/>
-          <w:ilvl w:val="0"/>
-        </w:numPr>
-      </w:pPr>
-      <w:r>
-        <w:t xml:space="preserve">The person or entity to who prior informed consent was granted</w:t>
-      </w:r>
-    </w:p>
-    <w:p>
-      <w:pPr>
-        <w:pStyle w:val="Compact"/>
-        <w:numPr>
-          <w:numId w:val="1020"/>
-          <w:ilvl w:val="0"/>
-        </w:numPr>
-      </w:pPr>
-      <w:r>
-        <w:t xml:space="preserve">Subject matter of genetic resources covered by the certificate</w:t>
-      </w:r>
-    </w:p>
-    <w:p>
-      <w:pPr>
-        <w:pStyle w:val="Compact"/>
-        <w:numPr>
-          <w:numId w:val="1020"/>
-          <w:ilvl w:val="0"/>
-        </w:numPr>
-      </w:pPr>
-      <w:r>
-        <w:t xml:space="preserve">Confirmation that mutually agreed terms were established</w:t>
-      </w:r>
-    </w:p>
-    <w:p>
-      <w:pPr>
-        <w:pStyle w:val="Compact"/>
-        <w:numPr>
-          <w:numId w:val="1020"/>
-          <w:ilvl w:val="0"/>
-        </w:numPr>
-      </w:pPr>
-      <w:r>
-        <w:t xml:space="preserve">Confirmation that prior informed consent was obtained; and</w:t>
-      </w:r>
-    </w:p>
-    <w:p>
-      <w:pPr>
-        <w:pStyle w:val="Compact"/>
-        <w:numPr>
-          <w:numId w:val="1020"/>
-          <w:ilvl w:val="0"/>
-        </w:numPr>
-      </w:pPr>
-      <w:r>
-        <w:t xml:space="preserve">Commercial and/or non-commercial use.</w:t>
-      </w:r>
-    </w:p>
-    <w:p>
-      <w:pPr>
-        <w:pStyle w:val="FirstParagraph"/>
-      </w:pPr>
-      <w:r>
-        <w:t xml:space="preserve">It is anticipated that this information, subject to confidentiality considerations, will be made available to the ABS Clearing House Mechanism. Specific consideration will need to be given to information collected under the monitoring element that is submitted to the ABS Clearing House Mechanism (see Decision NP-1/2).</w:t>
-      </w:r>
-    </w:p>
-    <w:p>
-      <w:pPr>
-        <w:pStyle w:val="BodyText"/>
-      </w:pPr>
-      <w:r>
-        <w:t xml:space="preserve">The provisions of Article 17 are also linked with Article 29 (Monitoring and Reporting on implementation of the Protocol) with respect to a requirement for Parties to monitor implementation of their obligations under the Protoco. This should be borne in mind when considering a monitoring system and its relationship with reporting (below). Close attention should be paid to the interim national reporting guidelines agreed at the First Meeting of Parties to the Nagoya Protocol as provided in Decision NP-1/3 and any subsequent COP-MOP decisions in this area.</w:t>
-      </w:r>
-    </w:p>
-    <w:p>
-      <w:pPr>
-        <w:pStyle w:val="BodyText"/>
-      </w:pPr>
-      <w:r>
-        <w:t xml:space="preserve">Data Analysis is a sub-component of Monitoring and involves the processing and analysis of data collected under Monitoring. A schematic for a typical data analysis workflow is provided in Figure 7.</w:t>
-      </w:r>
-    </w:p>
-    <w:p>
-      <w:pPr>
-        <w:pStyle w:val="Figure"/>
-      </w:pPr>
-      <w:r>
-        <w:drawing>
-          <wp:inline>
-            <wp:extent cx="5334000" cy="4000500"/>
-            <wp:effectExtent b="0" l="0" r="0" t="0"/>
-            <wp:docPr descr="" id="1" name="Picture"/>
-            <a:graphic>
-              <a:graphicData uri="http://schemas.openxmlformats.org/drawingml/2006/picture">
-                <pic:pic>
-                  <pic:nvPicPr>
-                    <pic:cNvPr descr="/Users/pauloldham17inch/Desktop/Permit%20System/abs_permits/images/fig7_analysis.png" id="0" name="Picture"/>
                     <pic:cNvPicPr>
                       <a:picLocks noChangeArrowheads="1" noChangeAspect="1"/>
                     </pic:cNvPicPr>
@@ -2530,38 +2223,16 @@
         <w:pStyle w:val="FirstParagraph"/>
       </w:pPr>
       <w:r>
-        <w:t xml:space="preserve">The data analysis step involves a set of methodological steps that may involve a range of software tools. Increasingly, sophisticated data analysis is becoming possible using programming languages such as R, Python, MySQL (for databases). Languages such as R are widely used in biological research and initiatives a range of free packages exist for accessing taxonomic and DNA databases and scientific literature databases (such as</w:t>
+        <w:rPr>
+          <w:i/>
+        </w:rPr>
+        <w:t xml:space="preserve">Concept:</w:t>
       </w:r>
       <w:r>
         <w:t xml:space="preserve"> </w:t>
       </w:r>
-      <w:hyperlink r:id="rId45">
-        <w:r>
-          <w:rPr>
-            <w:rStyle w:val="Hyperlink"/>
-          </w:rPr>
-          <w:t xml:space="preserve">PubMed</w:t>
-        </w:r>
-      </w:hyperlink>
-      <w:r>
-        <w:t xml:space="preserve"> </w:t>
-      </w:r>
-      <w:r>
-        <w:t xml:space="preserve">and</w:t>
-      </w:r>
-      <w:r>
-        <w:t xml:space="preserve"> </w:t>
-      </w:r>
-      <w:hyperlink r:id="rId46">
-        <w:r>
-          <w:rPr>
-            <w:rStyle w:val="Hyperlink"/>
-          </w:rPr>
-          <w:t xml:space="preserve">crossref</w:t>
-        </w:r>
-      </w:hyperlink>
-      <w:r>
-        <w:t xml:space="preserve">) from R. A growing emphasis on open access publications as a requirement of funding in European Union countries, the United States (and other countries) facilitates both monitoring and data analysis.</w:t>
+      <w:r>
+        <w:t xml:space="preserve">A cost effective monitoring system for scientific publications, patents, and products arising from research and development involving genetic resources and/or traditional knowledge from the providing Party.</w:t>
       </w:r>
     </w:p>
     <w:p>
@@ -2569,17 +2240,34 @@
         <w:pStyle w:val="BodyText"/>
       </w:pPr>
       <w:r>
-        <w:t xml:space="preserve">The data analysis sub-component is closely linked to reporting under Component 5.</w:t>
-      </w:r>
-    </w:p>
-    <w:p>
-      <w:pPr>
-        <w:pStyle w:val="Heading3"/>
-      </w:pPr>
-      <w:bookmarkStart w:id="47" w:name="component-5-reporting"/>
-      <w:bookmarkEnd w:id="47"/>
-      <w:r>
-        <w:t xml:space="preserve">Component 5: Reporting</w:t>
+        <w:rPr>
+          <w:i/>
+        </w:rPr>
+        <w:t xml:space="preserve">Principles:</w:t>
+      </w:r>
+    </w:p>
+    <w:p>
+      <w:pPr>
+        <w:pStyle w:val="Compact"/>
+        <w:numPr>
+          <w:numId w:val="1018"/>
+          <w:ilvl w:val="0"/>
+        </w:numPr>
+      </w:pPr>
+      <w:r>
+        <w:t xml:space="preserve">monitoring and enhancing transparency on the utilization of genetic resources and, where relevant, associated traditional knowledge.</w:t>
+      </w:r>
+    </w:p>
+    <w:p>
+      <w:pPr>
+        <w:pStyle w:val="Compact"/>
+        <w:numPr>
+          <w:numId w:val="1018"/>
+          <w:ilvl w:val="0"/>
+        </w:numPr>
+      </w:pPr>
+      <w:r>
+        <w:t xml:space="preserve">Use of cost effective communication tools and systems.</w:t>
       </w:r>
     </w:p>
     <w:p>
@@ -2587,7 +2275,210 @@
         <w:pStyle w:val="FirstParagraph"/>
       </w:pPr>
       <w:r>
-        <w:t xml:space="preserve">Figure 8 displays the elements of the reporting component.</w:t>
+        <w:rPr>
+          <w:i/>
+        </w:rPr>
+        <w:t xml:space="preserve">Functions:</w:t>
+      </w:r>
+    </w:p>
+    <w:p>
+      <w:pPr>
+        <w:pStyle w:val="BodyText"/>
+      </w:pPr>
+      <w:r>
+        <w:t xml:space="preserve">One purpose of a monitoring system is to enable the providing Party to monitor utilisations of genetic resources and associated traditional knowledge originating from its jurisdiction as a basis for monitoring compliance by users with national access and benefit-sharing legislation and Mutually Agreed Terms. A second purpose of a monitoring system is to allow Parties to identify cases where a user seeks to avoid or ignore regulatory requirements (e.g. for prior informed consent and MAT). A third purpse of a monitoring system is to enhance the capacity of Parties to know about research and development involving genetic resources and traditional knowledge as a basis for the valuation of genetic resources over the long term.</w:t>
+      </w:r>
+    </w:p>
+    <w:p>
+      <w:pPr>
+        <w:pStyle w:val="BodyText"/>
+      </w:pPr>
+      <w:r>
+        <w:t xml:space="preserve">There are three main considerations in establishing a cost-effective monitoring system:</w:t>
+      </w:r>
+    </w:p>
+    <w:p>
+      <w:pPr>
+        <w:pStyle w:val="Compact"/>
+        <w:numPr>
+          <w:numId w:val="1019"/>
+          <w:ilvl w:val="0"/>
+        </w:numPr>
+      </w:pPr>
+      <w:r>
+        <w:t xml:space="preserve">The availability of information provided by applicants as a key tool for monitoring (person names, institutions, locations, species, funding organisations etc.).</w:t>
+      </w:r>
+    </w:p>
+    <w:p>
+      <w:pPr>
+        <w:pStyle w:val="Compact"/>
+        <w:numPr>
+          <w:numId w:val="1019"/>
+          <w:ilvl w:val="0"/>
+        </w:numPr>
+      </w:pPr>
+      <w:r>
+        <w:t xml:space="preserve">The need for independent information to validate and extend information provided by applicants with a view to capturing circumstances of non-compliance with national legislation and Mutually Agreed Terms. Independent information is also required to identify cases of avoidance of regulatory requirements (absence of PIC and MAT).</w:t>
+      </w:r>
+    </w:p>
+    <w:p>
+      <w:pPr>
+        <w:pStyle w:val="Compact"/>
+        <w:numPr>
+          <w:numId w:val="1019"/>
+          <w:ilvl w:val="0"/>
+        </w:numPr>
+      </w:pPr>
+      <w:r>
+        <w:t xml:space="preserve">Monitoring under Article 17 of the Nagoya Protocol and linkages to National Reporting under the Monitoring and Reporting (Article 29) provisions of the Nagoya Protocol.</w:t>
+      </w:r>
+    </w:p>
+    <w:p>
+      <w:pPr>
+        <w:pStyle w:val="FirstParagraph"/>
+      </w:pPr>
+      <w:r>
+        <w:t xml:space="preserve">In practice, a range of bibliometric/scientometric and analytical methods exist for mapping and monitoring research and patent activity. The growing availability of electronic data (on taxonomy, dna sequences, publications, patents and products) allows for the mobilisation and application of these methods to access and benefit-sharing.</w:t>
+      </w:r>
+    </w:p>
+    <w:p>
+      <w:pPr>
+        <w:pStyle w:val="BodyText"/>
+      </w:pPr>
+      <w:r>
+        <w:t xml:space="preserve">The monitoring component is particularly relevant to implementation of Article 17 of the Nagoya Protocol. There is a direct relationship between the permit foressen under Article 6.3(e) and monitoring under Article 17.2, notably with respect to the use of a permit as an International Certificate of Compliance. In such cases the International Certificate of Compliance will provide the following information, where such information is not confidential (Article 17.4).</w:t>
+      </w:r>
+    </w:p>
+    <w:p>
+      <w:pPr>
+        <w:pStyle w:val="Compact"/>
+        <w:numPr>
+          <w:numId w:val="1020"/>
+          <w:ilvl w:val="0"/>
+        </w:numPr>
+      </w:pPr>
+      <w:r>
+        <w:t xml:space="preserve">Issuing authority</w:t>
+      </w:r>
+    </w:p>
+    <w:p>
+      <w:pPr>
+        <w:pStyle w:val="Compact"/>
+        <w:numPr>
+          <w:numId w:val="1020"/>
+          <w:ilvl w:val="0"/>
+        </w:numPr>
+      </w:pPr>
+      <w:r>
+        <w:t xml:space="preserve">Date of issuance</w:t>
+      </w:r>
+    </w:p>
+    <w:p>
+      <w:pPr>
+        <w:pStyle w:val="Compact"/>
+        <w:numPr>
+          <w:numId w:val="1020"/>
+          <w:ilvl w:val="0"/>
+        </w:numPr>
+      </w:pPr>
+      <w:r>
+        <w:t xml:space="preserve">The provider</w:t>
+      </w:r>
+    </w:p>
+    <w:p>
+      <w:pPr>
+        <w:pStyle w:val="Compact"/>
+        <w:numPr>
+          <w:numId w:val="1020"/>
+          <w:ilvl w:val="0"/>
+        </w:numPr>
+      </w:pPr>
+      <w:r>
+        <w:t xml:space="preserve">Unique identifier of the certificate</w:t>
+      </w:r>
+    </w:p>
+    <w:p>
+      <w:pPr>
+        <w:pStyle w:val="Compact"/>
+        <w:numPr>
+          <w:numId w:val="1020"/>
+          <w:ilvl w:val="0"/>
+        </w:numPr>
+      </w:pPr>
+      <w:r>
+        <w:t xml:space="preserve">The person or entity to who prior informed consent was granted</w:t>
+      </w:r>
+    </w:p>
+    <w:p>
+      <w:pPr>
+        <w:pStyle w:val="Compact"/>
+        <w:numPr>
+          <w:numId w:val="1020"/>
+          <w:ilvl w:val="0"/>
+        </w:numPr>
+      </w:pPr>
+      <w:r>
+        <w:t xml:space="preserve">Subject matter of genetic resources covered by the certificate</w:t>
+      </w:r>
+    </w:p>
+    <w:p>
+      <w:pPr>
+        <w:pStyle w:val="Compact"/>
+        <w:numPr>
+          <w:numId w:val="1020"/>
+          <w:ilvl w:val="0"/>
+        </w:numPr>
+      </w:pPr>
+      <w:r>
+        <w:t xml:space="preserve">Confirmation that mutually agreed terms were established</w:t>
+      </w:r>
+    </w:p>
+    <w:p>
+      <w:pPr>
+        <w:pStyle w:val="Compact"/>
+        <w:numPr>
+          <w:numId w:val="1020"/>
+          <w:ilvl w:val="0"/>
+        </w:numPr>
+      </w:pPr>
+      <w:r>
+        <w:t xml:space="preserve">Confirmation that prior informed consent was obtained; and</w:t>
+      </w:r>
+    </w:p>
+    <w:p>
+      <w:pPr>
+        <w:pStyle w:val="Compact"/>
+        <w:numPr>
+          <w:numId w:val="1020"/>
+          <w:ilvl w:val="0"/>
+        </w:numPr>
+      </w:pPr>
+      <w:r>
+        <w:t xml:space="preserve">Commercial and/or non-commercial use.</w:t>
+      </w:r>
+    </w:p>
+    <w:p>
+      <w:pPr>
+        <w:pStyle w:val="FirstParagraph"/>
+      </w:pPr>
+      <w:r>
+        <w:t xml:space="preserve">It is anticipated that this information, subject to confidentiality considerations, will be made available to the ABS Clearing House Mechanism. Specific consideration will need to be given to information collected under the monitoring element that is submitted to the ABS Clearing House Mechanism (see Decision NP-1/2).</w:t>
+      </w:r>
+    </w:p>
+    <w:p>
+      <w:pPr>
+        <w:pStyle w:val="BodyText"/>
+      </w:pPr>
+      <w:r>
+        <w:t xml:space="preserve">The provisions of Article 17 are also linked with Article 29 (Monitoring and Reporting on implementation of the Protocol) with respect to a requirement for Parties to monitor implementation of their obligations under the Protoco. This should be borne in mind when considering a monitoring system and its relationship with reporting (below). Close attention should be paid to the interim national reporting guidelines agreed at the First Meeting of Parties to the Nagoya Protocol as provided in Decision NP-1/3 and any subsequent COP-MOP decisions in this area.</w:t>
+      </w:r>
+    </w:p>
+    <w:p>
+      <w:pPr>
+        <w:pStyle w:val="BodyText"/>
+      </w:pPr>
+      <w:r>
+        <w:t xml:space="preserve">Data Analysis is a sub-component of Monitoring and involves the processing and analysis of data collected under Monitoring. A schematic for a typical data analysis workflow is provided in Figure 7.</w:t>
       </w:r>
     </w:p>
     <w:p>
@@ -2604,13 +2495,13 @@
               <a:graphicData uri="http://schemas.openxmlformats.org/drawingml/2006/picture">
                 <pic:pic>
                   <pic:nvPicPr>
-                    <pic:cNvPr descr="/Users/pauloldham17inch/Desktop/Permit%20System/abs_permits/images/fig8_reporting.png" id="0" name="Picture"/>
+                    <pic:cNvPr descr="/Users/pauloldham17inch/Desktop/Permit%20System/abs_permits/images/fig7_analysis.png" id="0" name="Picture"/>
                     <pic:cNvPicPr>
                       <a:picLocks noChangeArrowheads="1" noChangeAspect="1"/>
                     </pic:cNvPicPr>
                   </pic:nvPicPr>
                   <pic:blipFill>
-                    <a:blip r:embed="rId48"/>
+                    <a:blip r:embed="rId45"/>
                     <a:stretch>
                       <a:fillRect/>
                     </a:stretch>
@@ -2642,106 +2533,38 @@
         <w:pStyle w:val="FirstParagraph"/>
       </w:pPr>
       <w:r>
-        <w:rPr>
-          <w:i/>
-        </w:rPr>
-        <w:t xml:space="preserve">Concept:</w:t>
+        <w:t xml:space="preserve">The data analysis step involves a set of methodological steps that may involve a range of software tools. Increasingly, sophisticated data analysis is becoming possible using programming languages such as R, Python, MySQL (for databases). Languages such as R are widely used in biological research and initiatives a range of free packages exist for accessing taxonomic and DNA databases and scientific literature databases (such as</w:t>
       </w:r>
       <w:r>
         <w:t xml:space="preserve"> </w:t>
       </w:r>
-      <w:r>
-        <w:t xml:space="preserve">Facilitate national reporting under the Nagoya Protocol and other relevant environmental agreements.</w:t>
-      </w:r>
-    </w:p>
-    <w:p>
-      <w:pPr>
-        <w:pStyle w:val="BodyText"/>
-      </w:pPr>
-      <w:r>
-        <w:t xml:space="preserve">Reporting takes place on two main levels:</w:t>
-      </w:r>
-    </w:p>
-    <w:p>
-      <w:pPr>
-        <w:pStyle w:val="Compact"/>
-        <w:numPr>
-          <w:numId w:val="1021"/>
-          <w:ilvl w:val="0"/>
-        </w:numPr>
-      </w:pPr>
-      <w:r>
-        <w:t xml:space="preserve">internal reporting (within and between ministries and to national Parliaments/Congresses etc.)</w:t>
-      </w:r>
-    </w:p>
-    <w:p>
-      <w:pPr>
-        <w:pStyle w:val="Compact"/>
-        <w:numPr>
-          <w:numId w:val="1021"/>
-          <w:ilvl w:val="0"/>
-        </w:numPr>
-      </w:pPr>
-      <w:r>
-        <w:t xml:space="preserve">international reporting requirements linked to treaty obligations.</w:t>
-      </w:r>
-    </w:p>
-    <w:p>
-      <w:pPr>
-        <w:pStyle w:val="FirstParagraph"/>
-      </w:pPr>
-      <w:r>
-        <w:t xml:space="preserve">It is anticipated that the reporting component of the online permit and monitoring system will contribute to supporting internal and international reporting. This will occur by identifying data under the monitoring component that can be fed into reporting (e.g. statistics on number of permit applications, summary statistics on applicants, number of permits granted, MAT established, publications generated and so on) and is likely to be mainly of a statistical type.</w:t>
-      </w:r>
-    </w:p>
-    <w:p>
-      <w:pPr>
-        <w:pStyle w:val="BodyText"/>
-      </w:pPr>
-      <w:r>
-        <w:t xml:space="preserve">We propose that at the design stage of monitoring that consultations take place on existing reporting requirements and how data collated under the monitoring component might be collated into reporting templates.</w:t>
-      </w:r>
-    </w:p>
-    <w:p>
-      <w:pPr>
-        <w:pStyle w:val="BodyText"/>
-      </w:pPr>
-      <w:r>
-        <w:t xml:space="preserve">National reporting is addressed under Article 29 of the Nagoya Protocol and is linked with issues relating to compliance by Parties with the obligations set out in the Nagoya Protocol. Particular attention is drawn to the 66 questions included in the interim national reporting format contained in decision</w:t>
-      </w:r>
-      <w:r>
-        <w:t xml:space="preserve"> </w:t>
-      </w:r>
-      <w:hyperlink r:id="rId49">
+      <w:hyperlink r:id="rId46">
         <w:r>
           <w:rPr>
             <w:rStyle w:val="Hyperlink"/>
           </w:rPr>
-          <w:t xml:space="preserve">NP 1/3</w:t>
+          <w:t xml:space="preserve">PubMed</w:t>
         </w:r>
       </w:hyperlink>
       <w:r>
         <w:t xml:space="preserve"> </w:t>
       </w:r>
       <w:r>
-        <w:t xml:space="preserve">that will be due for submission 12 months prior to the 3rd meeting of the Parties to the Nagoya Protocol</w:t>
+        <w:t xml:space="preserve">and</w:t>
       </w:r>
       <w:r>
         <w:t xml:space="preserve"> </w:t>
       </w:r>
-      <w:hyperlink r:id="rId49">
+      <w:hyperlink r:id="rId47">
         <w:r>
           <w:rPr>
             <w:rStyle w:val="Hyperlink"/>
           </w:rPr>
-          <w:t xml:space="preserve">COP MOP NP3</w:t>
+          <w:t xml:space="preserve">crossref</w:t>
         </w:r>
       </w:hyperlink>
       <w:r>
-        <w:t xml:space="preserve"> </w:t>
-      </w:r>
-      <w:r>
-        <w:t xml:space="preserve">that is expected to take place in 2018. Future decisions by COP-MOP on national reporting should also be taken into consideration.</w:t>
+        <w:t xml:space="preserve">) from R. A growing emphasis on open access publications as a requirement of funding in European Union countries, the United States (and other countries) facilitates both monitoring and data analysis.</w:t>
       </w:r>
     </w:p>
     <w:p>
@@ -2749,34 +2572,17 @@
         <w:pStyle w:val="BodyText"/>
       </w:pPr>
       <w:r>
-        <w:rPr>
-          <w:i/>
-        </w:rPr>
-        <w:t xml:space="preserve">Principles:</w:t>
-      </w:r>
-    </w:p>
-    <w:p>
-      <w:pPr>
-        <w:pStyle w:val="Compact"/>
-        <w:numPr>
-          <w:numId w:val="1022"/>
-          <w:ilvl w:val="0"/>
-        </w:numPr>
-      </w:pPr>
-      <w:r>
-        <w:t xml:space="preserve">facilitate national and international reporting</w:t>
-      </w:r>
-    </w:p>
-    <w:p>
-      <w:pPr>
-        <w:pStyle w:val="Compact"/>
-        <w:numPr>
-          <w:numId w:val="1022"/>
-          <w:ilvl w:val="0"/>
-        </w:numPr>
-      </w:pPr>
-      <w:r>
-        <w:t xml:space="preserve">reduce the burden of information compilation on research on genetic resources and associated traditional knowledge</w:t>
+        <w:t xml:space="preserve">The data analysis sub-component is closely linked to reporting under Component 5.</w:t>
+      </w:r>
+    </w:p>
+    <w:p>
+      <w:pPr>
+        <w:pStyle w:val="Heading3"/>
+      </w:pPr>
+      <w:bookmarkStart w:id="48" w:name="component-5-reporting"/>
+      <w:bookmarkEnd w:id="48"/>
+      <w:r>
+        <w:t xml:space="preserve">Component 5: Reporting</w:t>
       </w:r>
     </w:p>
     <w:p>
@@ -2784,84 +2590,7 @@
         <w:pStyle w:val="FirstParagraph"/>
       </w:pPr>
       <w:r>
-        <w:rPr>
-          <w:i/>
-        </w:rPr>
-        <w:t xml:space="preserve">Functions:</w:t>
-      </w:r>
-    </w:p>
-    <w:p>
-      <w:pPr>
-        <w:pStyle w:val="Compact"/>
-        <w:numPr>
-          <w:numId w:val="1023"/>
-          <w:ilvl w:val="0"/>
-        </w:numPr>
-      </w:pPr>
-      <w:r>
-        <w:t xml:space="preserve">Support the compilation of data for national reports under the Nagoya Protocol;</w:t>
-      </w:r>
-    </w:p>
-    <w:p>
-      <w:pPr>
-        <w:pStyle w:val="Compact"/>
-        <w:numPr>
-          <w:numId w:val="1023"/>
-          <w:ilvl w:val="0"/>
-        </w:numPr>
-      </w:pPr>
-      <w:r>
-        <w:t xml:space="preserve">Facilitate the provision of non-confidential information to the ABS Clearning House Mechanism</w:t>
-      </w:r>
-    </w:p>
-    <w:p>
-      <w:pPr>
-        <w:pStyle w:val="Compact"/>
-        <w:numPr>
-          <w:numId w:val="1023"/>
-          <w:ilvl w:val="0"/>
-        </w:numPr>
-      </w:pPr>
-      <w:r>
-        <w:t xml:space="preserve">Support reporting needs for closely related treaties, such as the Plant Treaty, to which a country is a Party, as appropriate.</w:t>
-      </w:r>
-    </w:p>
-    <w:p>
-      <w:pPr>
-        <w:pStyle w:val="Compact"/>
-        <w:numPr>
-          <w:numId w:val="1023"/>
-          <w:ilvl w:val="0"/>
-        </w:numPr>
-      </w:pPr>
-      <w:r>
-        <w:t xml:space="preserve">Maintain an archive of information used in reports (as part of the main electronic data archive)</w:t>
-      </w:r>
-    </w:p>
-    <w:p>
-      <w:pPr>
-        <w:pStyle w:val="Heading3"/>
-      </w:pPr>
-      <w:bookmarkStart w:id="50" w:name="component-6-the-core-system"/>
-      <w:bookmarkEnd w:id="50"/>
-      <w:r>
-        <w:t xml:space="preserve">Component 6: The Core System</w:t>
-      </w:r>
-    </w:p>
-    <w:p>
-      <w:pPr>
-        <w:pStyle w:val="FirstParagraph"/>
-      </w:pPr>
-      <w:r>
-        <w:t xml:space="preserve">The Core System refers to the core software and infrastructure required to create an integrated system.</w:t>
-      </w:r>
-    </w:p>
-    <w:p>
-      <w:pPr>
-        <w:pStyle w:val="BodyText"/>
-      </w:pPr>
-      <w:r>
-        <w:t xml:space="preserve">Figure 9 displays the components in relation to the core system</w:t>
+        <w:t xml:space="preserve">Figure 8 displays the elements of the reporting component.</w:t>
       </w:r>
     </w:p>
     <w:p>
@@ -2878,13 +2607,13 @@
               <a:graphicData uri="http://schemas.openxmlformats.org/drawingml/2006/picture">
                 <pic:pic>
                   <pic:nvPicPr>
-                    <pic:cNvPr descr="/Users/pauloldham17inch/Desktop/Permit%20System/abs_permits/images/fig3_formalmodel2.png" id="0" name="Picture"/>
+                    <pic:cNvPr descr="/Users/pauloldham17inch/Desktop/Permit%20System/abs_permits/images/fig8_reporting.png" id="0" name="Picture"/>
                     <pic:cNvPicPr>
                       <a:picLocks noChangeArrowheads="1" noChangeAspect="1"/>
                     </pic:cNvPicPr>
                   </pic:nvPicPr>
                   <pic:blipFill>
-                    <a:blip r:embed="rId31"/>
+                    <a:blip r:embed="rId49"/>
                     <a:stretch>
                       <a:fillRect/>
                     </a:stretch>
@@ -2916,7 +2645,16 @@
         <w:pStyle w:val="FirstParagraph"/>
       </w:pPr>
       <w:r>
-        <w:t xml:space="preserve">Viewed from this perspectice the core system consists of the following elements</w:t>
+        <w:rPr>
+          <w:i/>
+        </w:rPr>
+        <w:t xml:space="preserve">Concept:</w:t>
+      </w:r>
+      <w:r>
+        <w:t xml:space="preserve"> </w:t>
+      </w:r>
+      <w:r>
+        <w:t xml:space="preserve">Facilitate national reporting under the Nagoya Protocol and other relevant environmental agreements.</w:t>
       </w:r>
     </w:p>
     <w:p>
@@ -2924,7 +2662,39 @@
         <w:pStyle w:val="BodyText"/>
       </w:pPr>
       <w:r>
-        <w:t xml:space="preserve">6.1. Online Front Page. The online front page for the system consisting of a simple home page and secure access to the applicants and authorities portals.</w:t>
+        <w:t xml:space="preserve">Reporting takes place on two main levels:</w:t>
+      </w:r>
+    </w:p>
+    <w:p>
+      <w:pPr>
+        <w:pStyle w:val="Compact"/>
+        <w:numPr>
+          <w:numId w:val="1021"/>
+          <w:ilvl w:val="0"/>
+        </w:numPr>
+      </w:pPr>
+      <w:r>
+        <w:t xml:space="preserve">internal reporting (within and between ministries and to national Parliaments/Congresses etc.)</w:t>
+      </w:r>
+    </w:p>
+    <w:p>
+      <w:pPr>
+        <w:pStyle w:val="Compact"/>
+        <w:numPr>
+          <w:numId w:val="1021"/>
+          <w:ilvl w:val="0"/>
+        </w:numPr>
+      </w:pPr>
+      <w:r>
+        <w:t xml:space="preserve">international reporting requirements linked to treaty obligations.</w:t>
+      </w:r>
+    </w:p>
+    <w:p>
+      <w:pPr>
+        <w:pStyle w:val="FirstParagraph"/>
+      </w:pPr>
+      <w:r>
+        <w:t xml:space="preserve">It is anticipated that the reporting component of the online permit and monitoring system will contribute to supporting internal and international reporting. This will occur by identifying data under the monitoring component that can be fed into reporting (e.g. statistics on number of permit applications, summary statistics on applicants, number of permits granted, MAT established, publications generated and so on) and is likely to be mainly of a statistical type.</w:t>
       </w:r>
     </w:p>
     <w:p>
@@ -2932,7 +2702,7 @@
         <w:pStyle w:val="BodyText"/>
       </w:pPr>
       <w:r>
-        <w:t xml:space="preserve">6.2 Backups.</w:t>
+        <w:t xml:space="preserve">We propose that at the design stage of monitoring that consultations take place on existing reporting requirements and how data collated under the monitoring component might be collated into reporting templates.</w:t>
       </w:r>
     </w:p>
     <w:p>
@@ -2940,7 +2710,41 @@
         <w:pStyle w:val="BodyText"/>
       </w:pPr>
       <w:r>
-        <w:t xml:space="preserve">The standard of good practice in computing is to maintain multiple and secure backups of electronic information. The use of encryption in addition to standard security measures will be desirable to protect confidential information.</w:t>
+        <w:t xml:space="preserve">National reporting is addressed under Article 29 of the Nagoya Protocol and is linked with issues relating to compliance by Parties with the obligations set out in the Nagoya Protocol. Particular attention is drawn to the 66 questions included in the interim national reporting format contained in decision</w:t>
+      </w:r>
+      <w:r>
+        <w:t xml:space="preserve"> </w:t>
+      </w:r>
+      <w:hyperlink r:id="rId50">
+        <w:r>
+          <w:rPr>
+            <w:rStyle w:val="Hyperlink"/>
+          </w:rPr>
+          <w:t xml:space="preserve">NP 1/3</w:t>
+        </w:r>
+      </w:hyperlink>
+      <w:r>
+        <w:t xml:space="preserve"> </w:t>
+      </w:r>
+      <w:r>
+        <w:t xml:space="preserve">that will be due for submission 12 months prior to the 3rd meeting of the Parties to the Nagoya Protocol</w:t>
+      </w:r>
+      <w:r>
+        <w:t xml:space="preserve"> </w:t>
+      </w:r>
+      <w:hyperlink r:id="rId50">
+        <w:r>
+          <w:rPr>
+            <w:rStyle w:val="Hyperlink"/>
+          </w:rPr>
+          <w:t xml:space="preserve">COP MOP NP3</w:t>
+        </w:r>
+      </w:hyperlink>
+      <w:r>
+        <w:t xml:space="preserve"> </w:t>
+      </w:r>
+      <w:r>
+        <w:t xml:space="preserve">that is expected to take place in 2018. Future decisions by COP-MOP on national reporting should also be taken into consideration.</w:t>
       </w:r>
     </w:p>
     <w:p>
@@ -2948,7 +2752,111 @@
         <w:pStyle w:val="BodyText"/>
       </w:pPr>
       <w:r>
-        <w:t xml:space="preserve">6.3. Physical Archive.</w:t>
+        <w:rPr>
+          <w:i/>
+        </w:rPr>
+        <w:t xml:space="preserve">Principles:</w:t>
+      </w:r>
+    </w:p>
+    <w:p>
+      <w:pPr>
+        <w:pStyle w:val="Compact"/>
+        <w:numPr>
+          <w:numId w:val="1022"/>
+          <w:ilvl w:val="0"/>
+        </w:numPr>
+      </w:pPr>
+      <w:r>
+        <w:t xml:space="preserve">facilitate national and international reporting</w:t>
+      </w:r>
+    </w:p>
+    <w:p>
+      <w:pPr>
+        <w:pStyle w:val="Compact"/>
+        <w:numPr>
+          <w:numId w:val="1022"/>
+          <w:ilvl w:val="0"/>
+        </w:numPr>
+      </w:pPr>
+      <w:r>
+        <w:t xml:space="preserve">reduce the burden of information compilation on research on genetic resources and associated traditional knowledge</w:t>
+      </w:r>
+    </w:p>
+    <w:p>
+      <w:pPr>
+        <w:pStyle w:val="FirstParagraph"/>
+      </w:pPr>
+      <w:r>
+        <w:rPr>
+          <w:i/>
+        </w:rPr>
+        <w:t xml:space="preserve">Functions:</w:t>
+      </w:r>
+    </w:p>
+    <w:p>
+      <w:pPr>
+        <w:pStyle w:val="Compact"/>
+        <w:numPr>
+          <w:numId w:val="1023"/>
+          <w:ilvl w:val="0"/>
+        </w:numPr>
+      </w:pPr>
+      <w:r>
+        <w:t xml:space="preserve">Support the compilation of data for national reports under the Nagoya Protocol;</w:t>
+      </w:r>
+    </w:p>
+    <w:p>
+      <w:pPr>
+        <w:pStyle w:val="Compact"/>
+        <w:numPr>
+          <w:numId w:val="1023"/>
+          <w:ilvl w:val="0"/>
+        </w:numPr>
+      </w:pPr>
+      <w:r>
+        <w:t xml:space="preserve">Facilitate the provision of non-confidential information to the ABS Clearning House Mechanism</w:t>
+      </w:r>
+    </w:p>
+    <w:p>
+      <w:pPr>
+        <w:pStyle w:val="Compact"/>
+        <w:numPr>
+          <w:numId w:val="1023"/>
+          <w:ilvl w:val="0"/>
+        </w:numPr>
+      </w:pPr>
+      <w:r>
+        <w:t xml:space="preserve">Support reporting needs for closely related treaties, such as the Plant Treaty, to which a country is a Party, as appropriate.</w:t>
+      </w:r>
+    </w:p>
+    <w:p>
+      <w:pPr>
+        <w:pStyle w:val="Compact"/>
+        <w:numPr>
+          <w:numId w:val="1023"/>
+          <w:ilvl w:val="0"/>
+        </w:numPr>
+      </w:pPr>
+      <w:r>
+        <w:t xml:space="preserve">Maintain an archive of information used in reports (as part of the main electronic data archive)</w:t>
+      </w:r>
+    </w:p>
+    <w:p>
+      <w:pPr>
+        <w:pStyle w:val="Heading3"/>
+      </w:pPr>
+      <w:bookmarkStart w:id="51" w:name="component-6-the-core-system"/>
+      <w:bookmarkEnd w:id="51"/>
+      <w:r>
+        <w:t xml:space="preserve">Component 6: The Core System</w:t>
+      </w:r>
+    </w:p>
+    <w:p>
+      <w:pPr>
+        <w:pStyle w:val="FirstParagraph"/>
+      </w:pPr>
+      <w:r>
+        <w:t xml:space="preserve">The Core System refers to the core software and infrastructure required to create an integrated system.</w:t>
       </w:r>
     </w:p>
     <w:p>
@@ -2956,59 +2864,7 @@
         <w:pStyle w:val="BodyText"/>
       </w:pPr>
       <w:r>
-        <w:t xml:space="preserve">Countries will typically maintain physical archives for legal purposes. Physical storage is particularly important in circumstances involving timelines of decades. The outputs of the system such as permit applications, permit grants, communications and other materials should be readily printable for storage in the physical archive.</w:t>
-      </w:r>
-    </w:p>
-    <w:p>
-      <w:pPr>
-        <w:pStyle w:val="BodyText"/>
-      </w:pPr>
-      <w:r>
-        <w:t xml:space="preserve">6.4. Mobile Access</w:t>
-      </w:r>
-    </w:p>
-    <w:p>
-      <w:pPr>
-        <w:pStyle w:val="BodyText"/>
-      </w:pPr>
-      <w:r>
-        <w:t xml:space="preserve">This element of the system is intended to respond to the needs of customs officials, police and national park authorities involved in on the spot checks of permit documentation. The growing use of mobile phones and tablets by authorities responsible for checking permits provides important opportunities to facilitate their work. Under this element we envisage the use of technologies such as a time limited "permit pass" (similar to an airport boarding pass with a QR code) that can be scanned by customs and other authorities with access to the relevant parts of the core system.</w:t>
-      </w:r>
-    </w:p>
-    <w:p>
-      <w:pPr>
-        <w:pStyle w:val="Heading3"/>
-      </w:pPr>
-      <w:bookmarkStart w:id="51" w:name="system-requirements"/>
-      <w:bookmarkEnd w:id="51"/>
-      <w:r>
-        <w:t xml:space="preserve">System Requirements</w:t>
-      </w:r>
-    </w:p>
-    <w:p>
-      <w:pPr>
-        <w:pStyle w:val="FirstParagraph"/>
-      </w:pPr>
-      <w:r>
-        <w:t xml:space="preserve">The precise details of how the system is implemented are likely to depend on the needs and capacities of individual Parties. We propose that as far as possible, for reasons of cost, a wide user base, security and extendibility that standard versions of open source software should be used to implement the core system (e.g. a MySQL Database). The use of open source tools is widespread in information technology (e.g. Apache serve software powers most websites). As discussed in the Core Principles, the use of open source software tools enjoys the benefit of permitting Parties to share and learn from and adopt software modules developed by other countries seeking to implement the system. In short, the use of open software provides a platform for collaboration and capacity-building between countries participating in implementing the model. Finally, the use of open tools to in the core architecture mitigates against the risk that contractors will seek to capture the system over the long term.</w:t>
-      </w:r>
-    </w:p>
-    <w:p>
-      <w:pPr>
-        <w:pStyle w:val="Heading3"/>
-      </w:pPr>
-      <w:bookmarkStart w:id="52" w:name="outline-structure"/>
-      <w:bookmarkEnd w:id="52"/>
-      <w:r>
-        <w:t xml:space="preserve">Outline Structure</w:t>
-      </w:r>
-    </w:p>
-    <w:p>
-      <w:pPr>
-        <w:pStyle w:val="FirstParagraph"/>
-      </w:pPr>
-      <w:r>
-        <w:t xml:space="preserve">Figure 10 provides a simplified outline of the structure of the system. At the core of this system is server software (e.g. Apache) attached to a database (e.g. MySQL).</w:t>
+        <w:t xml:space="preserve">Figure 9 displays the components in relation to the core system</w:t>
       </w:r>
     </w:p>
     <w:p>
@@ -3025,13 +2881,13 @@
               <a:graphicData uri="http://schemas.openxmlformats.org/drawingml/2006/picture">
                 <pic:pic>
                   <pic:nvPicPr>
-                    <pic:cNvPr descr="/Users/pauloldham17inch/Desktop/Permit%20System/abs_permits/images/fig10_structure.png" id="0" name="Picture"/>
+                    <pic:cNvPr descr="/Users/pauloldham17inch/Desktop/Permit%20System/abs_permits/images/fig3_formalmodel2.png" id="0" name="Picture"/>
                     <pic:cNvPicPr>
                       <a:picLocks noChangeArrowheads="1" noChangeAspect="1"/>
                     </pic:cNvPicPr>
                   </pic:nvPicPr>
                   <pic:blipFill>
-                    <a:blip r:embed="rId53"/>
+                    <a:blip r:embed="rId32"/>
                     <a:stretch>
                       <a:fillRect/>
                     </a:stretch>
@@ -3060,12 +2916,76 @@
     </w:p>
     <w:p>
       <w:pPr>
+        <w:pStyle w:val="FirstParagraph"/>
+      </w:pPr>
+      <w:r>
+        <w:t xml:space="preserve">Viewed from this perspectice the core system consists of the following elements</w:t>
+      </w:r>
+    </w:p>
+    <w:p>
+      <w:pPr>
+        <w:pStyle w:val="BodyText"/>
+      </w:pPr>
+      <w:r>
+        <w:t xml:space="preserve">6.1. Online Front Page. The online front page for the system consisting of a simple home page and secure access to the applicants and authorities portals.</w:t>
+      </w:r>
+    </w:p>
+    <w:p>
+      <w:pPr>
+        <w:pStyle w:val="BodyText"/>
+      </w:pPr>
+      <w:r>
+        <w:t xml:space="preserve">6.2 Backups.</w:t>
+      </w:r>
+    </w:p>
+    <w:p>
+      <w:pPr>
+        <w:pStyle w:val="BodyText"/>
+      </w:pPr>
+      <w:r>
+        <w:t xml:space="preserve">The standard of good practice in computing is to maintain multiple and secure backups of electronic information. The use of encryption in addition to standard security measures will be desirable to protect confidential information.</w:t>
+      </w:r>
+    </w:p>
+    <w:p>
+      <w:pPr>
+        <w:pStyle w:val="BodyText"/>
+      </w:pPr>
+      <w:r>
+        <w:t xml:space="preserve">6.3. Physical Archive.</w:t>
+      </w:r>
+    </w:p>
+    <w:p>
+      <w:pPr>
+        <w:pStyle w:val="BodyText"/>
+      </w:pPr>
+      <w:r>
+        <w:t xml:space="preserve">Countries will typically maintain physical archives for legal purposes. Physical storage is particularly important in circumstances involving timelines of decades. The outputs of the system such as permit applications, permit grants, communications and other materials should be readily printable for storage in the physical archive.</w:t>
+      </w:r>
+    </w:p>
+    <w:p>
+      <w:pPr>
+        <w:pStyle w:val="BodyText"/>
+      </w:pPr>
+      <w:r>
+        <w:t xml:space="preserve">6.4. Mobile Access</w:t>
+      </w:r>
+    </w:p>
+    <w:p>
+      <w:pPr>
+        <w:pStyle w:val="BodyText"/>
+      </w:pPr>
+      <w:r>
+        <w:t xml:space="preserve">This element of the system is intended to respond to the needs of customs officials, police and national park authorities involved in on the spot checks of permit documentation. The growing use of mobile phones and tablets by authorities responsible for checking permits provides important opportunities to facilitate their work. Under this element we envisage the use of technologies such as a time limited "permit pass" (similar to an airport boarding pass with a QR code) that can be scanned by customs and other authorities with access to the relevant parts of the core system.</w:t>
+      </w:r>
+    </w:p>
+    <w:p>
+      <w:pPr>
         <w:pStyle w:val="Heading3"/>
       </w:pPr>
-      <w:bookmarkStart w:id="54" w:name="resources-needed"/>
-      <w:bookmarkEnd w:id="54"/>
-      <w:r>
-        <w:t xml:space="preserve">Resources Needed</w:t>
+      <w:bookmarkStart w:id="52" w:name="system-requirements"/>
+      <w:bookmarkEnd w:id="52"/>
+      <w:r>
+        <w:t xml:space="preserve">System Requirements</w:t>
       </w:r>
     </w:p>
     <w:p>
@@ -3073,83 +2993,25 @@
         <w:pStyle w:val="FirstParagraph"/>
       </w:pPr>
       <w:r>
-        <w:t xml:space="preserve">Figure 11 provides an outline of the resources needed to implement the system. Entries on the right are indicative and are likely to include a mix of free and commercial software tools (e.g. databases and analytics tools). The model anticipates that, in the case of monitoring and analysis tools, a phased approach will be taken to the use of tools with off the shelf commercial tools being employed in the first instance accompanied by the adoption of free software tools (e.g.</w:t>
-      </w:r>
-      <w:r>
-        <w:t xml:space="preserve"> </w:t>
-      </w:r>
-      <w:hyperlink r:id="rId55">
-        <w:r>
-          <w:rPr>
-            <w:rStyle w:val="Hyperlink"/>
-          </w:rPr>
-          <w:t xml:space="preserve">RStudio</w:t>
-        </w:r>
-      </w:hyperlink>
-      <w:r>
-        <w:t xml:space="preserve">) for monitoring and analytics accompanied by the use of open source packages for accessing scientific literature, taxonomic data and patent information. The use of free tools such as the</w:t>
-      </w:r>
-      <w:r>
-        <w:t xml:space="preserve"> </w:t>
-      </w:r>
-      <w:hyperlink r:id="rId56">
-        <w:r>
-          <w:rPr>
-            <w:rStyle w:val="Hyperlink"/>
-          </w:rPr>
-          <w:t xml:space="preserve">R</w:t>
-        </w:r>
-      </w:hyperlink>
-      <w:r>
-        <w:t xml:space="preserve"> </w:t>
-      </w:r>
-      <w:r>
-        <w:t xml:space="preserve">language is suggested here because of the large number of resources focusing on biology such as</w:t>
-      </w:r>
-      <w:r>
-        <w:t xml:space="preserve"> </w:t>
-      </w:r>
-      <w:hyperlink r:id="rId57">
-        <w:r>
-          <w:rPr>
-            <w:rStyle w:val="Hyperlink"/>
-          </w:rPr>
-          <w:t xml:space="preserve">Bioconductor</w:t>
-        </w:r>
-      </w:hyperlink>
-      <w:r>
-        <w:t xml:space="preserve"> </w:t>
-      </w:r>
-      <w:r>
-        <w:t xml:space="preserve">and the link towards statistics, mapping and modelling. In particular attention is drawn to the suite of free packages being developed by</w:t>
-      </w:r>
-      <w:r>
-        <w:t xml:space="preserve"> </w:t>
-      </w:r>
-      <w:hyperlink r:id="rId58">
-        <w:r>
-          <w:rPr>
-            <w:rStyle w:val="Hyperlink"/>
-          </w:rPr>
-          <w:t xml:space="preserve">rOpenSci</w:t>
-        </w:r>
-      </w:hyperlink>
-      <w:r>
-        <w:t xml:space="preserve">. Widely used alternatives or complements to R include</w:t>
-      </w:r>
-      <w:r>
-        <w:t xml:space="preserve"> </w:t>
-      </w:r>
-      <w:hyperlink r:id="rId59">
-        <w:r>
-          <w:rPr>
-            <w:rStyle w:val="Hyperlink"/>
-          </w:rPr>
-          <w:t xml:space="preserve">Python</w:t>
-        </w:r>
-      </w:hyperlink>
-      <w:r>
-        <w:t xml:space="preserve">. The long term advantage of the open source route is a large ecosystem of users and culture of collaboration to share common needs. However, open source tools depend on investments in training people to use them. It is sensible to anticipate a period of capacity building before the transition from off the shelf to open source tools is made. It is also sensible to anticipate that a mix of approaches and tools may prove to be the most cost effective. In short, it is important to concentrate on what will work best for a Party taking into account its circumstances and needs.</w:t>
+        <w:t xml:space="preserve">The precise details of how the system is implemented are likely to depend on the needs and capacities of individual Parties. We propose that as far as possible, for reasons of cost, a wide user base, security and extendibility that standard versions of open source software should be used to implement the core system (e.g. a MySQL Database). The use of open source tools is widespread in information technology (e.g. Apache serve software powers most websites). As discussed in the Core Principles, the use of open source software tools enjoys the benefit of permitting Parties to share and learn from and adopt software modules developed by other countries seeking to implement the system. In short, the use of open software provides a platform for collaboration and capacity-building between countries participating in implementing the model. Finally, the use of open tools to in the core architecture mitigates against the risk that contractors will seek to capture the system over the long term.</w:t>
+      </w:r>
+    </w:p>
+    <w:p>
+      <w:pPr>
+        <w:pStyle w:val="Heading3"/>
+      </w:pPr>
+      <w:bookmarkStart w:id="53" w:name="outline-structure"/>
+      <w:bookmarkEnd w:id="53"/>
+      <w:r>
+        <w:t xml:space="preserve">Outline Structure</w:t>
+      </w:r>
+    </w:p>
+    <w:p>
+      <w:pPr>
+        <w:pStyle w:val="FirstParagraph"/>
+      </w:pPr>
+      <w:r>
+        <w:t xml:space="preserve">Figure 10 provides a simplified outline of the structure of the system. At the core of this system is server software (e.g. Apache) attached to a database (e.g. MySQL).</w:t>
       </w:r>
     </w:p>
     <w:p>
@@ -3166,13 +3028,13 @@
               <a:graphicData uri="http://schemas.openxmlformats.org/drawingml/2006/picture">
                 <pic:pic>
                   <pic:nvPicPr>
-                    <pic:cNvPr descr="/Users/pauloldham17inch/Desktop/Permit%20System/abs_permits/images/fig11_resources.png" id="0" name="Picture"/>
+                    <pic:cNvPr descr="/Users/pauloldham17inch/Desktop/Permit%20System/abs_permits/images/fig10_structure.png" id="0" name="Picture"/>
                     <pic:cNvPicPr>
                       <a:picLocks noChangeArrowheads="1" noChangeAspect="1"/>
                     </pic:cNvPicPr>
                   </pic:nvPicPr>
                   <pic:blipFill>
-                    <a:blip r:embed="rId60"/>
+                    <a:blip r:embed="rId54"/>
                     <a:stretch>
                       <a:fillRect/>
                     </a:stretch>
@@ -3199,6 +3061,147 @@
         </w:drawing>
       </w:r>
     </w:p>
+    <w:p>
+      <w:pPr>
+        <w:pStyle w:val="Heading3"/>
+      </w:pPr>
+      <w:bookmarkStart w:id="55" w:name="resources-needed"/>
+      <w:bookmarkEnd w:id="55"/>
+      <w:r>
+        <w:t xml:space="preserve">Resources Needed</w:t>
+      </w:r>
+    </w:p>
+    <w:p>
+      <w:pPr>
+        <w:pStyle w:val="FirstParagraph"/>
+      </w:pPr>
+      <w:r>
+        <w:t xml:space="preserve">Figure 11 provides an outline of the resources needed to implement the system. Entries on the right are indicative and are likely to include a mix of free and commercial software tools (e.g. databases and analytics tools). The model anticipates that, in the case of monitoring and analysis tools, a phased approach will be taken to the use of tools with off the shelf commercial tools being employed in the first instance accompanied by the adoption of free software tools (e.g.</w:t>
+      </w:r>
+      <w:r>
+        <w:t xml:space="preserve"> </w:t>
+      </w:r>
+      <w:hyperlink r:id="rId56">
+        <w:r>
+          <w:rPr>
+            <w:rStyle w:val="Hyperlink"/>
+          </w:rPr>
+          <w:t xml:space="preserve">RStudio</w:t>
+        </w:r>
+      </w:hyperlink>
+      <w:r>
+        <w:t xml:space="preserve">) for monitoring and analytics accompanied by the use of open source packages for accessing scientific literature, taxonomic data and patent information. The use of free tools such as the</w:t>
+      </w:r>
+      <w:r>
+        <w:t xml:space="preserve"> </w:t>
+      </w:r>
+      <w:hyperlink r:id="rId57">
+        <w:r>
+          <w:rPr>
+            <w:rStyle w:val="Hyperlink"/>
+          </w:rPr>
+          <w:t xml:space="preserve">R</w:t>
+        </w:r>
+      </w:hyperlink>
+      <w:r>
+        <w:t xml:space="preserve"> </w:t>
+      </w:r>
+      <w:r>
+        <w:t xml:space="preserve">language is suggested here because of the large number of resources focusing on biology such as</w:t>
+      </w:r>
+      <w:r>
+        <w:t xml:space="preserve"> </w:t>
+      </w:r>
+      <w:hyperlink r:id="rId58">
+        <w:r>
+          <w:rPr>
+            <w:rStyle w:val="Hyperlink"/>
+          </w:rPr>
+          <w:t xml:space="preserve">Bioconductor</w:t>
+        </w:r>
+      </w:hyperlink>
+      <w:r>
+        <w:t xml:space="preserve"> </w:t>
+      </w:r>
+      <w:r>
+        <w:t xml:space="preserve">and the link towards statistics, mapping and modelling. In particular attention is drawn to the suite of free packages being developed by</w:t>
+      </w:r>
+      <w:r>
+        <w:t xml:space="preserve"> </w:t>
+      </w:r>
+      <w:hyperlink r:id="rId59">
+        <w:r>
+          <w:rPr>
+            <w:rStyle w:val="Hyperlink"/>
+          </w:rPr>
+          <w:t xml:space="preserve">rOpenSci</w:t>
+        </w:r>
+      </w:hyperlink>
+      <w:r>
+        <w:t xml:space="preserve">. Widely used alternatives or complements to R include</w:t>
+      </w:r>
+      <w:r>
+        <w:t xml:space="preserve"> </w:t>
+      </w:r>
+      <w:hyperlink r:id="rId60">
+        <w:r>
+          <w:rPr>
+            <w:rStyle w:val="Hyperlink"/>
+          </w:rPr>
+          <w:t xml:space="preserve">Python</w:t>
+        </w:r>
+      </w:hyperlink>
+      <w:r>
+        <w:t xml:space="preserve">. The long term advantage of the open source route is a large ecosystem of users and culture of collaboration to share common needs. However, open source tools depend on investments in training people to use them. It is sensible to anticipate a period of capacity building before the transition from off the shelf to open source tools is made. It is also sensible to anticipate that a mix of approaches and tools may prove to be the most cost effective. In short, it is important to concentrate on what will work best for a Party taking into account its circumstances and needs.</w:t>
+      </w:r>
+    </w:p>
+    <w:p>
+      <w:pPr>
+        <w:pStyle w:val="Figure"/>
+      </w:pPr>
+      <w:r>
+        <w:drawing>
+          <wp:inline>
+            <wp:extent cx="5334000" cy="4000500"/>
+            <wp:effectExtent b="0" l="0" r="0" t="0"/>
+            <wp:docPr descr="" id="1" name="Picture"/>
+            <a:graphic>
+              <a:graphicData uri="http://schemas.openxmlformats.org/drawingml/2006/picture">
+                <pic:pic>
+                  <pic:nvPicPr>
+                    <pic:cNvPr descr="/Users/pauloldham17inch/Desktop/Permit%20System/abs_permits/images/fig11_resources.png" id="0" name="Picture"/>
+                    <pic:cNvPicPr>
+                      <a:picLocks noChangeArrowheads="1" noChangeAspect="1"/>
+                    </pic:cNvPicPr>
+                  </pic:nvPicPr>
+                  <pic:blipFill>
+                    <a:blip r:embed="rId61"/>
+                    <a:stretch>
+                      <a:fillRect/>
+                    </a:stretch>
+                  </pic:blipFill>
+                  <pic:spPr bwMode="auto">
+                    <a:xfrm>
+                      <a:off x="0" y="0"/>
+                      <a:ext cx="5334000" cy="4000500"/>
+                    </a:xfrm>
+                    <a:prstGeom prst="rect">
+                      <a:avLst/>
+                    </a:prstGeom>
+                    <a:noFill/>
+                    <a:ln w="9525">
+                      <a:noFill/>
+                      <a:headEnd/>
+                      <a:tailEnd/>
+                    </a:ln>
+                  </pic:spPr>
+                </pic:pic>
+              </a:graphicData>
+            </a:graphic>
+          </wp:inline>
+        </w:drawing>
+      </w:r>
+    </w:p>
     <w:sectPr/>
   </w:body>
 </w:document>
@@ -3248,6 +3251,25 @@
       </w:r>
       <w:r>
         <w:t xml:space="preserve">. The present paper was written with the additional support of the ABS Capacity Development Initiative through the Deutsche Gesellschaft für Internationale Zusammenarbeit (GIZ). The views expressed are solely those of the authors and should not be interpreted as reflecting the views of the Government of the Bahamas, the ABS Initiative or GIZ.</w:t>
+      </w:r>
+    </w:p>
+  </w:footnote>
+  <w:footnote w:id="24">
+    <w:p>
+      <w:pPr>
+        <w:pStyle w:val="FootnoteText"/>
+      </w:pPr>
+      <w:r>
+        <w:rPr>
+          <w:rStyle w:val="FootnoteReference"/>
+        </w:rPr>
+        <w:footnoteRef/>
+      </w:r>
+      <w:r>
+        <w:t xml:space="preserve"> </w:t>
+      </w:r>
+      <w:r>
+        <w:t xml:space="preserve">Oldham, P (2015) Concepts for an Electronic Monitoring Tool. UNEP/GEF project “Strengthening Access and Benefit Sharing (ABS) in the Bahamas”</w:t>
       </w:r>
     </w:p>
   </w:footnote>
@@ -3338,7 +3360,7 @@
     </w:lvl>
   </w:abstractNum>
   <w:abstractNum w:abstractNumId="990">
-    <w:nsid w:val="99c98ef5"/>
+    <w:nsid w:val="bfae3e76"/>
     <w:multiLevelType w:val="multilevel"/>
     <w:lvl w:ilvl="0">
       <w:numFmt w:val="bullet"/>
@@ -3419,7 +3441,7 @@
     </w:lvl>
   </w:abstractNum>
   <w:abstractNum w:abstractNumId="99411">
-    <w:nsid w:val="da7e561d"/>
+    <w:nsid w:val="d0d191f7"/>
     <w:multiLevelType w:val="multilevel"/>
     <w:lvl w:ilvl="0">
       <w:start w:val="1"/>
@@ -3507,7 +3529,7 @@
     </w:lvl>
   </w:abstractNum>
   <w:abstractNum w:abstractNumId="99721">
-    <w:nsid w:val="2ad87913"/>
+    <w:nsid w:val="aaeb0f43"/>
     <w:multiLevelType w:val="multilevel"/>
     <w:lvl w:ilvl="0">
       <w:start w:val="1"/>
@@ -3595,7 +3617,7 @@
     </w:lvl>
   </w:abstractNum>
   <w:abstractNum w:abstractNumId="99521">
-    <w:nsid w:val="ea148921"/>
+    <w:nsid w:val="8b2e968d"/>
     <w:multiLevelType w:val="multilevel"/>
     <w:lvl w:ilvl="0">
       <w:start w:val="1"/>
@@ -3683,7 +3705,7 @@
     </w:lvl>
   </w:abstractNum>
   <w:abstractNum w:abstractNumId="99511">
-    <w:nsid w:val="be9fa850"/>
+    <w:nsid w:val="1442167b"/>
     <w:multiLevelType w:val="multilevel"/>
     <w:lvl w:ilvl="0">
       <w:start w:val="1"/>

</xml_diff>